<commit_message>
finish fix bug multi merge in column
</commit_message>
<xml_diff>
--- a/merge_field/BM_ROW_MERGE.docx
+++ b/merge_field/BM_ROW_MERGE.docx
@@ -326,11 +326,95 @@
               <w:t>« hai2 »</w:t>
             </w:r>
           </w:p>
+          <w:tbl>
+            <w:tblPr>
+              <w:tblW w:w="2398" w:type="dxa"/>
+              <w:jc w:val="left"/>
+              <w:tblInd w:w="0" w:type="dxa"/>
+              <w:tblCellMar>
+                <w:top w:w="55" w:type="dxa"/>
+                <w:left w:w="55" w:type="dxa"/>
+                <w:bottom w:w="55" w:type="dxa"/>
+                <w:right w:w="55" w:type="dxa"/>
+              </w:tblCellMar>
+            </w:tblPr>
+            <w:tblGrid>
+              <w:gridCol w:w="2398"/>
+            </w:tblGrid>
+            <w:tr>
+              <w:trPr/>
+              <w:tc>
+                <w:tcPr>
+                  <w:tcW w:w="2398" w:type="dxa"/>
+                  <w:tcBorders>
+                    <w:top w:val="single" w:sz="2" w:space="0" w:color="000000"/>
+                    <w:left w:val="single" w:sz="2" w:space="0" w:color="000000"/>
+                    <w:bottom w:val="single" w:sz="2" w:space="0" w:color="000000"/>
+                    <w:right w:val="single" w:sz="2" w:space="0" w:color="000000"/>
+                  </w:tcBorders>
+                </w:tcPr>
+                <w:p>
+                  <w:pPr>
+                    <w:pStyle w:val="Normal"/>
+                    <w:spacing w:before="0" w:after="180"/>
+                    <w:jc w:val="center"/>
+                    <w:rPr>
+                      <w:rFonts w:eastAsia="Dotum"/>
+                    </w:rPr>
+                  </w:pPr>
+                  <w:r>
+                    <w:rPr>
+                      <w:rFonts w:eastAsia="Dotum" w:cs="Times New Roman"/>
+                      <w:szCs w:val="20"/>
+                    </w:rPr>
+                    <w:t xml:space="preserve">« </w:t>
+                  </w:r>
+                  <w:bookmarkStart w:id="0" w:name="__DdeLink__253_711847127"/>
+                  <w:r>
+                    <w:rPr>
+                      <w:rFonts w:eastAsia="Dotum" w:cs="Times New Roman"/>
+                      <w:szCs w:val="20"/>
+                    </w:rPr>
+                    <w:t xml:space="preserve">hai2a </w:t>
+                  </w:r>
+                  <w:bookmarkEnd w:id="0"/>
+                  <w:r>
+                    <w:rPr>
+                      <w:rFonts w:eastAsia="Dotum" w:cs="Times New Roman"/>
+                      <w:szCs w:val="20"/>
+                    </w:rPr>
+                    <w:t>»</w:t>
+                  </w:r>
+                </w:p>
+              </w:tc>
+            </w:tr>
+          </w:tbl>
+          <w:p>
+            <w:pPr>
+              <w:pStyle w:val="Normal"/>
+              <w:spacing w:before="0" w:after="180"/>
+              <w:jc w:val="center"/>
+              <w:rPr>
+                <w:rFonts w:eastAsia="Dotum"/>
+              </w:rPr>
+            </w:pPr>
+            <w:r>
+              <w:rPr>
+                <w:rFonts w:eastAsia="Dotum"/>
+                <w:szCs w:val="20"/>
+              </w:rPr>
+            </w:r>
+          </w:p>
         </w:tc>
         <w:tc>
           <w:tcPr>
             <w:tcW w:w="5229" w:type="dxa"/>
-            <w:tcBorders/>
+            <w:tcBorders>
+              <w:top w:val="single" w:sz="4" w:space="0" w:color="000000"/>
+              <w:left w:val="single" w:sz="4" w:space="0" w:color="000000"/>
+              <w:bottom w:val="single" w:sz="4" w:space="0" w:color="000000"/>
+              <w:right w:val="single" w:sz="4" w:space="0" w:color="000000"/>
+            </w:tcBorders>
           </w:tcPr>
           <w:p>
             <w:pPr>
@@ -362,7 +446,12 @@
           <w:tcPr>
             <w:tcW w:w="2614" w:type="dxa"/>
             <w:vMerge w:val="continue"/>
-            <w:tcBorders/>
+            <w:tcBorders>
+              <w:top w:val="single" w:sz="4" w:space="0" w:color="000000"/>
+              <w:left w:val="single" w:sz="4" w:space="0" w:color="000000"/>
+              <w:bottom w:val="single" w:sz="4" w:space="0" w:color="000000"/>
+              <w:right w:val="single" w:sz="4" w:space="0" w:color="000000"/>
+            </w:tcBorders>
           </w:tcPr>
           <w:p>
             <w:pPr>
@@ -386,7 +475,12 @@
           <w:tcPr>
             <w:tcW w:w="2614" w:type="dxa"/>
             <w:vMerge w:val="continue"/>
-            <w:tcBorders/>
+            <w:tcBorders>
+              <w:top w:val="single" w:sz="4" w:space="0" w:color="000000"/>
+              <w:left w:val="single" w:sz="4" w:space="0" w:color="000000"/>
+              <w:bottom w:val="single" w:sz="4" w:space="0" w:color="000000"/>
+              <w:right w:val="single" w:sz="4" w:space="0" w:color="000000"/>
+            </w:tcBorders>
           </w:tcPr>
           <w:p>
             <w:pPr>
@@ -409,7 +503,12 @@
         <w:tc>
           <w:tcPr>
             <w:tcW w:w="5229" w:type="dxa"/>
-            <w:tcBorders/>
+            <w:tcBorders>
+              <w:top w:val="single" w:sz="4" w:space="0" w:color="000000"/>
+              <w:left w:val="single" w:sz="4" w:space="0" w:color="000000"/>
+              <w:bottom w:val="single" w:sz="4" w:space="0" w:color="000000"/>
+              <w:right w:val="single" w:sz="4" w:space="0" w:color="000000"/>
+            </w:tcBorders>
           </w:tcPr>
           <w:p>
             <w:pPr>
@@ -441,7 +540,12 @@
           <w:tcPr>
             <w:tcW w:w="2614" w:type="dxa"/>
             <w:vMerge w:val="continue"/>
-            <w:tcBorders/>
+            <w:tcBorders>
+              <w:top w:val="single" w:sz="4" w:space="0" w:color="000000"/>
+              <w:left w:val="single" w:sz="4" w:space="0" w:color="000000"/>
+              <w:bottom w:val="single" w:sz="4" w:space="0" w:color="000000"/>
+              <w:right w:val="single" w:sz="4" w:space="0" w:color="000000"/>
+            </w:tcBorders>
           </w:tcPr>
           <w:p>
             <w:pPr>
@@ -465,7 +569,12 @@
           <w:tcPr>
             <w:tcW w:w="2614" w:type="dxa"/>
             <w:vMerge w:val="restart"/>
-            <w:tcBorders/>
+            <w:tcBorders>
+              <w:top w:val="single" w:sz="4" w:space="0" w:color="000000"/>
+              <w:left w:val="single" w:sz="4" w:space="0" w:color="000000"/>
+              <w:bottom w:val="single" w:sz="4" w:space="0" w:color="000000"/>
+              <w:right w:val="single" w:sz="4" w:space="0" w:color="000000"/>
+            </w:tcBorders>
             <w:vAlign w:val="center"/>
           </w:tcPr>
           <w:p>
@@ -490,7 +599,12 @@
         <w:tc>
           <w:tcPr>
             <w:tcW w:w="5229" w:type="dxa"/>
-            <w:tcBorders/>
+            <w:tcBorders>
+              <w:top w:val="single" w:sz="4" w:space="0" w:color="000000"/>
+              <w:left w:val="single" w:sz="4" w:space="0" w:color="000000"/>
+              <w:bottom w:val="single" w:sz="4" w:space="0" w:color="000000"/>
+              <w:right w:val="single" w:sz="4" w:space="0" w:color="000000"/>
+            </w:tcBorders>
           </w:tcPr>
           <w:p>
             <w:pPr>
@@ -522,7 +636,12 @@
           <w:tcPr>
             <w:tcW w:w="2614" w:type="dxa"/>
             <w:vMerge w:val="continue"/>
-            <w:tcBorders/>
+            <w:tcBorders>
+              <w:top w:val="single" w:sz="4" w:space="0" w:color="000000"/>
+              <w:left w:val="single" w:sz="4" w:space="0" w:color="000000"/>
+              <w:bottom w:val="single" w:sz="4" w:space="0" w:color="000000"/>
+              <w:right w:val="single" w:sz="4" w:space="0" w:color="000000"/>
+            </w:tcBorders>
           </w:tcPr>
           <w:p>
             <w:pPr>
@@ -546,7 +665,12 @@
           <w:tcPr>
             <w:tcW w:w="2614" w:type="dxa"/>
             <w:vMerge w:val="continue"/>
-            <w:tcBorders/>
+            <w:tcBorders>
+              <w:top w:val="single" w:sz="4" w:space="0" w:color="000000"/>
+              <w:left w:val="single" w:sz="4" w:space="0" w:color="000000"/>
+              <w:bottom w:val="single" w:sz="4" w:space="0" w:color="000000"/>
+              <w:right w:val="single" w:sz="4" w:space="0" w:color="000000"/>
+            </w:tcBorders>
             <w:vAlign w:val="center"/>
           </w:tcPr>
           <w:p>
@@ -560,7 +684,7 @@
             </w:pPr>
             <w:r>
               <w:rPr>
-                <w:rFonts w:eastAsia="Dotum" w:cs="Times New Roman"/>
+                <w:rFonts w:eastAsia="Dotum"/>
                 <w:szCs w:val="20"/>
               </w:rPr>
             </w:r>
@@ -569,7 +693,12 @@
         <w:tc>
           <w:tcPr>
             <w:tcW w:w="5229" w:type="dxa"/>
-            <w:tcBorders/>
+            <w:tcBorders>
+              <w:top w:val="single" w:sz="4" w:space="0" w:color="000000"/>
+              <w:left w:val="single" w:sz="4" w:space="0" w:color="000000"/>
+              <w:bottom w:val="single" w:sz="4" w:space="0" w:color="000000"/>
+              <w:right w:val="single" w:sz="4" w:space="0" w:color="000000"/>
+            </w:tcBorders>
           </w:tcPr>
           <w:p>
             <w:pPr>
@@ -603,7 +732,12 @@
           <w:tcPr>
             <w:tcW w:w="2614" w:type="dxa"/>
             <w:vMerge w:val="continue"/>
-            <w:tcBorders/>
+            <w:tcBorders>
+              <w:top w:val="single" w:sz="4" w:space="0" w:color="000000"/>
+              <w:left w:val="single" w:sz="4" w:space="0" w:color="000000"/>
+              <w:bottom w:val="single" w:sz="4" w:space="0" w:color="000000"/>
+              <w:right w:val="single" w:sz="4" w:space="0" w:color="000000"/>
+            </w:tcBorders>
           </w:tcPr>
           <w:p>
             <w:pPr>
@@ -627,7 +761,12 @@
           <w:tcPr>
             <w:tcW w:w="2614" w:type="dxa"/>
             <w:vMerge w:val="restart"/>
-            <w:tcBorders/>
+            <w:tcBorders>
+              <w:top w:val="single" w:sz="4" w:space="0" w:color="000000"/>
+              <w:left w:val="single" w:sz="4" w:space="0" w:color="000000"/>
+              <w:bottom w:val="single" w:sz="4" w:space="0" w:color="000000"/>
+              <w:right w:val="single" w:sz="4" w:space="0" w:color="000000"/>
+            </w:tcBorders>
             <w:vAlign w:val="center"/>
           </w:tcPr>
           <w:p>
@@ -652,7 +791,12 @@
         <w:tc>
           <w:tcPr>
             <w:tcW w:w="5229" w:type="dxa"/>
-            <w:tcBorders/>
+            <w:tcBorders>
+              <w:top w:val="single" w:sz="4" w:space="0" w:color="000000"/>
+              <w:left w:val="single" w:sz="4" w:space="0" w:color="000000"/>
+              <w:bottom w:val="single" w:sz="4" w:space="0" w:color="000000"/>
+              <w:right w:val="single" w:sz="4" w:space="0" w:color="000000"/>
+            </w:tcBorders>
           </w:tcPr>
           <w:p>
             <w:pPr>
@@ -684,7 +828,12 @@
           <w:tcPr>
             <w:tcW w:w="2614" w:type="dxa"/>
             <w:vMerge w:val="continue"/>
-            <w:tcBorders/>
+            <w:tcBorders>
+              <w:top w:val="single" w:sz="4" w:space="0" w:color="000000"/>
+              <w:left w:val="single" w:sz="4" w:space="0" w:color="000000"/>
+              <w:bottom w:val="single" w:sz="4" w:space="0" w:color="000000"/>
+              <w:right w:val="single" w:sz="4" w:space="0" w:color="000000"/>
+            </w:tcBorders>
           </w:tcPr>
           <w:p>
             <w:pPr>
@@ -708,7 +857,12 @@
           <w:tcPr>
             <w:tcW w:w="2614" w:type="dxa"/>
             <w:vMerge w:val="continue"/>
-            <w:tcBorders/>
+            <w:tcBorders>
+              <w:top w:val="single" w:sz="4" w:space="0" w:color="000000"/>
+              <w:left w:val="single" w:sz="4" w:space="0" w:color="000000"/>
+              <w:bottom w:val="single" w:sz="4" w:space="0" w:color="000000"/>
+              <w:right w:val="single" w:sz="4" w:space="0" w:color="000000"/>
+            </w:tcBorders>
           </w:tcPr>
           <w:p>
             <w:pPr>
@@ -721,7 +875,7 @@
             </w:pPr>
             <w:r>
               <w:rPr>
-                <w:rFonts w:eastAsia="Dotum" w:cs="Times New Roman"/>
+                <w:rFonts w:eastAsia="Dotum"/>
                 <w:szCs w:val="20"/>
               </w:rPr>
             </w:r>
@@ -730,7 +884,12 @@
         <w:tc>
           <w:tcPr>
             <w:tcW w:w="5229" w:type="dxa"/>
-            <w:tcBorders/>
+            <w:tcBorders>
+              <w:top w:val="single" w:sz="4" w:space="0" w:color="000000"/>
+              <w:left w:val="single" w:sz="4" w:space="0" w:color="000000"/>
+              <w:bottom w:val="single" w:sz="4" w:space="0" w:color="000000"/>
+              <w:right w:val="single" w:sz="4" w:space="0" w:color="000000"/>
+            </w:tcBorders>
           </w:tcPr>
           <w:p>
             <w:pPr>
@@ -849,7 +1008,7 @@
                 <w:rFonts w:eastAsia="Dotum" w:cs="Times New Roman"/>
                 <w:szCs w:val="20"/>
               </w:rPr>
-              <w:t>« ba2 »</w:t>
+              <w:t>« ba2 »11</w:t>
             </w:r>
           </w:p>
         </w:tc>
@@ -1092,6 +1251,349 @@
           <w:tcPr>
             <w:tcW w:w="5229" w:type="dxa"/>
             <w:tcBorders/>
+          </w:tcPr>
+          <w:p>
+            <w:pPr>
+              <w:pStyle w:val="Heading4"/>
+              <w:numPr>
+                <w:ilvl w:val="0"/>
+                <w:numId w:val="0"/>
+              </w:numPr>
+              <w:spacing w:before="40" w:after="0"/>
+              <w:ind w:left="360" w:hanging="0"/>
+              <w:jc w:val="center"/>
+              <w:outlineLvl w:val="3"/>
+              <w:rPr/>
+            </w:pPr>
+            <w:r>
+              <w:rPr>
+                <w:rFonts w:eastAsia="Dotum"/>
+              </w:rPr>
+              <w:t>« ba8 »</w:t>
+            </w:r>
+          </w:p>
+        </w:tc>
+      </w:tr>
+      <w:tr>
+        <w:trPr/>
+        <w:tc>
+          <w:tcPr>
+            <w:tcW w:w="2614" w:type="dxa"/>
+            <w:vMerge w:val="restart"/>
+            <w:tcBorders>
+              <w:top w:val="nil"/>
+            </w:tcBorders>
+          </w:tcPr>
+          <w:p>
+            <w:pPr>
+              <w:pStyle w:val="Heading4"/>
+              <w:numPr>
+                <w:ilvl w:val="0"/>
+                <w:numId w:val="0"/>
+              </w:numPr>
+              <w:spacing w:before="40" w:after="0"/>
+              <w:ind w:left="360" w:hanging="0"/>
+              <w:jc w:val="center"/>
+              <w:outlineLvl w:val="3"/>
+              <w:rPr>
+                <w:rFonts w:eastAsia="Dotum"/>
+              </w:rPr>
+            </w:pPr>
+            <w:r>
+              <w:rPr>
+                <w:rFonts w:eastAsia="Dotum"/>
+              </w:rPr>
+              <w:t>«ba1»</w:t>
+            </w:r>
+          </w:p>
+        </w:tc>
+        <w:tc>
+          <w:tcPr>
+            <w:tcW w:w="2614" w:type="dxa"/>
+            <w:vMerge w:val="restart"/>
+            <w:tcBorders>
+              <w:top w:val="nil"/>
+            </w:tcBorders>
+            <w:vAlign w:val="center"/>
+          </w:tcPr>
+          <w:p>
+            <w:pPr>
+              <w:pStyle w:val="Normal"/>
+              <w:spacing w:before="0" w:after="180"/>
+              <w:jc w:val="center"/>
+              <w:rPr>
+                <w:rFonts w:eastAsia="Dotum"/>
+              </w:rPr>
+            </w:pPr>
+            <w:r>
+              <w:rPr>
+                <w:rFonts w:eastAsia="Dotum" w:cs="Times New Roman"/>
+                <w:szCs w:val="20"/>
+              </w:rPr>
+              <w:t>« ba2 »22</w:t>
+            </w:r>
+          </w:p>
+        </w:tc>
+        <w:tc>
+          <w:tcPr>
+            <w:tcW w:w="5229" w:type="dxa"/>
+            <w:tcBorders>
+              <w:top w:val="nil"/>
+            </w:tcBorders>
+          </w:tcPr>
+          <w:p>
+            <w:pPr>
+              <w:pStyle w:val="Heading4"/>
+              <w:numPr>
+                <w:ilvl w:val="0"/>
+                <w:numId w:val="0"/>
+              </w:numPr>
+              <w:spacing w:before="40" w:after="0"/>
+              <w:ind w:left="360" w:hanging="0"/>
+              <w:jc w:val="center"/>
+              <w:outlineLvl w:val="3"/>
+              <w:rPr>
+                <w:rFonts w:eastAsia="Dotum"/>
+              </w:rPr>
+            </w:pPr>
+            <w:r>
+              <w:rPr>
+                <w:rFonts w:eastAsia="Dotum"/>
+              </w:rPr>
+              <w:t>« ba5 »</w:t>
+            </w:r>
+          </w:p>
+        </w:tc>
+      </w:tr>
+      <w:tr>
+        <w:trPr/>
+        <w:tc>
+          <w:tcPr>
+            <w:tcW w:w="2614" w:type="dxa"/>
+            <w:vMerge w:val="continue"/>
+            <w:tcBorders>
+              <w:top w:val="nil"/>
+            </w:tcBorders>
+          </w:tcPr>
+          <w:p>
+            <w:pPr>
+              <w:pStyle w:val="Normal"/>
+              <w:spacing w:before="0" w:after="180"/>
+              <w:jc w:val="center"/>
+              <w:rPr>
+                <w:rFonts w:ascii="Times New Roman" w:hAnsi="Times New Roman" w:eastAsia="Times New Roman" w:cs="Times New Roman"/>
+                <w:szCs w:val="20"/>
+              </w:rPr>
+            </w:pPr>
+            <w:r>
+              <w:rPr>
+                <w:rFonts w:eastAsia="Times New Roman" w:cs="Times New Roman"/>
+                <w:szCs w:val="20"/>
+              </w:rPr>
+            </w:r>
+          </w:p>
+        </w:tc>
+        <w:tc>
+          <w:tcPr>
+            <w:tcW w:w="2614" w:type="dxa"/>
+            <w:vMerge w:val="continue"/>
+            <w:tcBorders>
+              <w:top w:val="nil"/>
+            </w:tcBorders>
+            <w:vAlign w:val="center"/>
+          </w:tcPr>
+          <w:p>
+            <w:pPr>
+              <w:pStyle w:val="Normal"/>
+              <w:spacing w:before="0" w:after="180"/>
+              <w:jc w:val="center"/>
+              <w:rPr>
+                <w:rFonts w:ascii="Times New Roman" w:hAnsi="Times New Roman" w:eastAsia="Times New Roman" w:cs="Times New Roman"/>
+                <w:szCs w:val="20"/>
+              </w:rPr>
+            </w:pPr>
+            <w:r>
+              <w:rPr>
+                <w:rFonts w:eastAsia="Times New Roman" w:cs="Times New Roman"/>
+                <w:szCs w:val="20"/>
+              </w:rPr>
+            </w:r>
+          </w:p>
+        </w:tc>
+        <w:tc>
+          <w:tcPr>
+            <w:tcW w:w="5229" w:type="dxa"/>
+            <w:tcBorders>
+              <w:top w:val="nil"/>
+            </w:tcBorders>
+          </w:tcPr>
+          <w:p>
+            <w:pPr>
+              <w:pStyle w:val="Heading4"/>
+              <w:numPr>
+                <w:ilvl w:val="0"/>
+                <w:numId w:val="0"/>
+              </w:numPr>
+              <w:spacing w:before="40" w:after="0"/>
+              <w:ind w:left="360" w:hanging="0"/>
+              <w:jc w:val="center"/>
+              <w:outlineLvl w:val="3"/>
+              <w:rPr/>
+            </w:pPr>
+            <w:r>
+              <w:rPr>
+                <w:rFonts w:eastAsia="Dotum"/>
+              </w:rPr>
+              <w:t>« ba6 »</w:t>
+            </w:r>
+          </w:p>
+        </w:tc>
+      </w:tr>
+      <w:tr>
+        <w:trPr/>
+        <w:tc>
+          <w:tcPr>
+            <w:tcW w:w="2614" w:type="dxa"/>
+            <w:vMerge w:val="continue"/>
+            <w:tcBorders>
+              <w:top w:val="nil"/>
+            </w:tcBorders>
+          </w:tcPr>
+          <w:p>
+            <w:pPr>
+              <w:pStyle w:val="Normal"/>
+              <w:spacing w:before="0" w:after="180"/>
+              <w:jc w:val="center"/>
+              <w:rPr>
+                <w:rFonts w:ascii="Times New Roman" w:hAnsi="Times New Roman" w:eastAsia="Times New Roman" w:cs="Times New Roman"/>
+                <w:szCs w:val="20"/>
+              </w:rPr>
+            </w:pPr>
+            <w:r>
+              <w:rPr>
+                <w:rFonts w:eastAsia="Times New Roman" w:cs="Times New Roman"/>
+                <w:szCs w:val="20"/>
+              </w:rPr>
+            </w:r>
+          </w:p>
+        </w:tc>
+        <w:tc>
+          <w:tcPr>
+            <w:tcW w:w="2614" w:type="dxa"/>
+            <w:tcBorders>
+              <w:top w:val="nil"/>
+            </w:tcBorders>
+            <w:vAlign w:val="center"/>
+          </w:tcPr>
+          <w:p>
+            <w:pPr>
+              <w:pStyle w:val="Normal"/>
+              <w:spacing w:before="0" w:after="180"/>
+              <w:jc w:val="center"/>
+              <w:rPr>
+                <w:rFonts w:ascii="Times New Roman" w:hAnsi="Times New Roman" w:eastAsia="Times New Roman" w:cs="Times New Roman"/>
+                <w:szCs w:val="20"/>
+              </w:rPr>
+            </w:pPr>
+            <w:r>
+              <w:rPr>
+                <w:rFonts w:eastAsia="Dotum" w:cs="Times New Roman"/>
+                <w:szCs w:val="20"/>
+              </w:rPr>
+              <w:t>« ba3 »</w:t>
+            </w:r>
+          </w:p>
+        </w:tc>
+        <w:tc>
+          <w:tcPr>
+            <w:tcW w:w="5229" w:type="dxa"/>
+            <w:tcBorders>
+              <w:top w:val="nil"/>
+            </w:tcBorders>
+          </w:tcPr>
+          <w:p>
+            <w:pPr>
+              <w:pStyle w:val="Heading4"/>
+              <w:numPr>
+                <w:ilvl w:val="0"/>
+                <w:numId w:val="0"/>
+              </w:numPr>
+              <w:spacing w:before="40" w:after="0"/>
+              <w:ind w:left="360" w:hanging="0"/>
+              <w:jc w:val="center"/>
+              <w:outlineLvl w:val="3"/>
+              <w:rPr/>
+            </w:pPr>
+            <w:r>
+              <w:rPr>
+                <w:rFonts w:eastAsia="Dotum"/>
+              </w:rPr>
+              <w:t>« ba7 »</w:t>
+            </w:r>
+          </w:p>
+        </w:tc>
+      </w:tr>
+      <w:tr>
+        <w:trPr/>
+        <w:tc>
+          <w:tcPr>
+            <w:tcW w:w="2614" w:type="dxa"/>
+            <w:vMerge w:val="continue"/>
+            <w:tcBorders>
+              <w:top w:val="nil"/>
+            </w:tcBorders>
+          </w:tcPr>
+          <w:p>
+            <w:pPr>
+              <w:pStyle w:val="Normal"/>
+              <w:spacing w:before="0" w:after="180"/>
+              <w:jc w:val="center"/>
+              <w:rPr>
+                <w:rFonts w:ascii="Times New Roman" w:hAnsi="Times New Roman" w:eastAsia="Times New Roman" w:cs="Times New Roman"/>
+                <w:szCs w:val="20"/>
+              </w:rPr>
+            </w:pPr>
+            <w:r>
+              <w:rPr>
+                <w:rFonts w:eastAsia="Times New Roman" w:cs="Times New Roman"/>
+                <w:szCs w:val="20"/>
+              </w:rPr>
+            </w:r>
+          </w:p>
+        </w:tc>
+        <w:tc>
+          <w:tcPr>
+            <w:tcW w:w="2614" w:type="dxa"/>
+            <w:tcBorders>
+              <w:top w:val="nil"/>
+            </w:tcBorders>
+            <w:vAlign w:val="center"/>
+          </w:tcPr>
+          <w:p>
+            <w:pPr>
+              <w:pStyle w:val="Normal"/>
+              <w:spacing w:before="0" w:after="180"/>
+              <w:jc w:val="center"/>
+              <w:rPr>
+                <w:rFonts w:ascii="Times New Roman" w:hAnsi="Times New Roman" w:eastAsia="Times New Roman" w:cs="Times New Roman"/>
+                <w:szCs w:val="20"/>
+              </w:rPr>
+            </w:pPr>
+            <w:r>
+              <w:rPr>
+                <w:rFonts w:eastAsia="Dotum" w:cs="Times New Roman"/>
+                <w:szCs w:val="20"/>
+              </w:rPr>
+              <w:t>« ba4 »</w:t>
+            </w:r>
+          </w:p>
+        </w:tc>
+        <w:tc>
+          <w:tcPr>
+            <w:tcW w:w="5229" w:type="dxa"/>
+            <w:tcBorders>
+              <w:top w:val="nil"/>
+            </w:tcBorders>
           </w:tcPr>
           <w:p>
             <w:pPr>
@@ -1932,16 +2434,436 @@
         <w:rPr/>
       </w:r>
     </w:p>
-    <w:p>
-      <w:pPr>
-        <w:pStyle w:val="Normal"/>
-        <w:jc w:val="center"/>
-        <w:rPr/>
-      </w:pPr>
-      <w:r>
-        <w:rPr/>
-      </w:r>
-    </w:p>
+    <w:tbl>
+      <w:tblPr>
+        <w:tblW w:w="10466" w:type="dxa"/>
+        <w:jc w:val="left"/>
+        <w:tblInd w:w="0" w:type="dxa"/>
+        <w:tblCellMar>
+          <w:top w:w="55" w:type="dxa"/>
+          <w:left w:w="55" w:type="dxa"/>
+          <w:bottom w:w="55" w:type="dxa"/>
+          <w:right w:w="55" w:type="dxa"/>
+        </w:tblCellMar>
+      </w:tblPr>
+      <w:tblGrid>
+        <w:gridCol w:w="3488"/>
+        <w:gridCol w:w="3489"/>
+        <w:gridCol w:w="3489"/>
+      </w:tblGrid>
+      <w:tr>
+        <w:trPr/>
+        <w:tc>
+          <w:tcPr>
+            <w:tcW w:w="3488" w:type="dxa"/>
+            <w:vMerge w:val="restart"/>
+            <w:tcBorders>
+              <w:top w:val="single" w:sz="2" w:space="0" w:color="000000"/>
+              <w:left w:val="single" w:sz="2" w:space="0" w:color="000000"/>
+              <w:bottom w:val="single" w:sz="2" w:space="0" w:color="000000"/>
+            </w:tcBorders>
+          </w:tcPr>
+          <w:p>
+            <w:pPr>
+              <w:pStyle w:val="Heading4"/>
+              <w:numPr>
+                <w:ilvl w:val="0"/>
+                <w:numId w:val="0"/>
+              </w:numPr>
+              <w:spacing w:before="40" w:after="0"/>
+              <w:ind w:left="0" w:hanging="0"/>
+              <w:jc w:val="center"/>
+              <w:outlineLvl w:val="3"/>
+              <w:rPr>
+                <w:rFonts w:eastAsia="Dotum"/>
+              </w:rPr>
+            </w:pPr>
+            <w:r>
+              <w:rPr>
+                <w:rFonts w:eastAsia="Dotum"/>
+              </w:rPr>
+              <w:t xml:space="preserve">« </w:t>
+            </w:r>
+            <w:bookmarkStart w:id="1" w:name="__DdeLink__4197_4042946747"/>
+            <w:r>
+              <w:rPr>
+                <w:rFonts w:eastAsia="Dotum"/>
+              </w:rPr>
+              <w:t>bay1</w:t>
+            </w:r>
+            <w:bookmarkEnd w:id="1"/>
+            <w:r>
+              <w:rPr>
+                <w:rFonts w:eastAsia="Dotum"/>
+              </w:rPr>
+              <w:t xml:space="preserve"> »</w:t>
+            </w:r>
+          </w:p>
+          <w:tbl>
+            <w:tblPr>
+              <w:tblW w:w="3378" w:type="dxa"/>
+              <w:jc w:val="left"/>
+              <w:tblInd w:w="0" w:type="dxa"/>
+              <w:tblCellMar>
+                <w:top w:w="55" w:type="dxa"/>
+                <w:left w:w="55" w:type="dxa"/>
+                <w:bottom w:w="55" w:type="dxa"/>
+                <w:right w:w="55" w:type="dxa"/>
+              </w:tblCellMar>
+            </w:tblPr>
+            <w:tblGrid>
+              <w:gridCol w:w="3378"/>
+            </w:tblGrid>
+            <w:tr>
+              <w:trPr/>
+              <w:tc>
+                <w:tcPr>
+                  <w:tcW w:w="3378" w:type="dxa"/>
+                  <w:tcBorders>
+                    <w:top w:val="single" w:sz="2" w:space="0" w:color="000000"/>
+                    <w:left w:val="single" w:sz="2" w:space="0" w:color="000000"/>
+                    <w:bottom w:val="single" w:sz="2" w:space="0" w:color="000000"/>
+                    <w:right w:val="single" w:sz="2" w:space="0" w:color="000000"/>
+                  </w:tcBorders>
+                </w:tcPr>
+                <w:p>
+                  <w:pPr>
+                    <w:pStyle w:val="Heading4"/>
+                    <w:numPr>
+                      <w:ilvl w:val="0"/>
+                      <w:numId w:val="0"/>
+                    </w:numPr>
+                    <w:spacing w:before="40" w:after="0"/>
+                    <w:ind w:left="0" w:hanging="0"/>
+                    <w:jc w:val="center"/>
+                    <w:outlineLvl w:val="3"/>
+                    <w:rPr>
+                      <w:rFonts w:eastAsia="Dotum"/>
+                    </w:rPr>
+                  </w:pPr>
+                  <w:r>
+                    <w:rPr>
+                      <w:rFonts w:eastAsia="Dotum"/>
+                    </w:rPr>
+                    <w:t xml:space="preserve">« </w:t>
+                  </w:r>
+                  <w:bookmarkStart w:id="2" w:name="__DdeLink__4197_40429467471"/>
+                  <w:r>
+                    <w:rPr>
+                      <w:rFonts w:eastAsia="Dotum"/>
+                    </w:rPr>
+                    <w:t>bay1</w:t>
+                  </w:r>
+                  <w:bookmarkEnd w:id="2"/>
+                  <w:r>
+                    <w:rPr>
+                      <w:rFonts w:eastAsia="Dotum"/>
+                    </w:rPr>
+                    <w:t>a »</w:t>
+                  </w:r>
+                </w:p>
+              </w:tc>
+            </w:tr>
+          </w:tbl>
+          <w:p>
+            <w:pPr>
+              <w:pStyle w:val="Normal"/>
+              <w:numPr>
+                <w:ilvl w:val="0"/>
+                <w:numId w:val="0"/>
+              </w:numPr>
+              <w:spacing w:before="40" w:after="0"/>
+              <w:ind w:left="0" w:hanging="0"/>
+              <w:jc w:val="center"/>
+              <w:outlineLvl w:val="3"/>
+              <w:rPr>
+                <w:rFonts w:eastAsia="Dotum"/>
+              </w:rPr>
+            </w:pPr>
+            <w:r>
+              <w:rPr/>
+            </w:r>
+          </w:p>
+        </w:tc>
+        <w:tc>
+          <w:tcPr>
+            <w:tcW w:w="3489" w:type="dxa"/>
+            <w:vMerge w:val="restart"/>
+            <w:tcBorders>
+              <w:top w:val="single" w:sz="2" w:space="0" w:color="000000"/>
+              <w:left w:val="single" w:sz="2" w:space="0" w:color="000000"/>
+              <w:bottom w:val="single" w:sz="2" w:space="0" w:color="000000"/>
+            </w:tcBorders>
+          </w:tcPr>
+          <w:p>
+            <w:pPr>
+              <w:pStyle w:val="Heading4"/>
+              <w:numPr>
+                <w:ilvl w:val="0"/>
+                <w:numId w:val="0"/>
+              </w:numPr>
+              <w:spacing w:before="40" w:after="0"/>
+              <w:ind w:left="0" w:hanging="0"/>
+              <w:jc w:val="center"/>
+              <w:outlineLvl w:val="3"/>
+              <w:rPr>
+                <w:rFonts w:eastAsia="Dotum"/>
+              </w:rPr>
+            </w:pPr>
+            <w:r>
+              <w:rPr>
+                <w:rFonts w:eastAsia="Dotum"/>
+              </w:rPr>
+              <w:t xml:space="preserve">« </w:t>
+            </w:r>
+            <w:bookmarkStart w:id="3" w:name="__DdeLink__4195_4042946747"/>
+            <w:r>
+              <w:rPr>
+                <w:rFonts w:eastAsia="Dotum"/>
+              </w:rPr>
+              <w:t>bay2</w:t>
+            </w:r>
+            <w:bookmarkEnd w:id="3"/>
+            <w:r>
+              <w:rPr>
+                <w:rFonts w:eastAsia="Dotum"/>
+              </w:rPr>
+              <w:t xml:space="preserve"> »</w:t>
+            </w:r>
+          </w:p>
+        </w:tc>
+        <w:tc>
+          <w:tcPr>
+            <w:tcW w:w="3489" w:type="dxa"/>
+            <w:tcBorders>
+              <w:top w:val="single" w:sz="2" w:space="0" w:color="000000"/>
+              <w:left w:val="single" w:sz="2" w:space="0" w:color="000000"/>
+              <w:bottom w:val="single" w:sz="2" w:space="0" w:color="000000"/>
+              <w:right w:val="single" w:sz="2" w:space="0" w:color="000000"/>
+            </w:tcBorders>
+          </w:tcPr>
+          <w:p>
+            <w:pPr>
+              <w:pStyle w:val="Heading4"/>
+              <w:numPr>
+                <w:ilvl w:val="0"/>
+                <w:numId w:val="0"/>
+              </w:numPr>
+              <w:spacing w:before="40" w:after="0"/>
+              <w:ind w:left="0" w:hanging="0"/>
+              <w:jc w:val="center"/>
+              <w:outlineLvl w:val="3"/>
+              <w:rPr>
+                <w:rFonts w:eastAsia="Dotum"/>
+              </w:rPr>
+            </w:pPr>
+            <w:r>
+              <w:rPr>
+                <w:rFonts w:eastAsia="Dotum"/>
+              </w:rPr>
+              <w:t>« bay3 »</w:t>
+            </w:r>
+          </w:p>
+        </w:tc>
+      </w:tr>
+      <w:tr>
+        <w:trPr/>
+        <w:tc>
+          <w:tcPr>
+            <w:tcW w:w="3488" w:type="dxa"/>
+            <w:vMerge w:val="continue"/>
+            <w:tcBorders>
+              <w:top w:val="single" w:sz="2" w:space="0" w:color="000000"/>
+              <w:left w:val="single" w:sz="2" w:space="0" w:color="000000"/>
+              <w:bottom w:val="single" w:sz="2" w:space="0" w:color="000000"/>
+            </w:tcBorders>
+          </w:tcPr>
+          <w:p>
+            <w:pPr>
+              <w:pStyle w:val="Heading4"/>
+              <w:numPr>
+                <w:ilvl w:val="0"/>
+                <w:numId w:val="0"/>
+              </w:numPr>
+              <w:spacing w:before="40" w:after="0"/>
+              <w:ind w:left="0" w:hanging="0"/>
+              <w:jc w:val="center"/>
+              <w:outlineLvl w:val="3"/>
+              <w:rPr>
+                <w:rFonts w:eastAsia="Dotum"/>
+              </w:rPr>
+            </w:pPr>
+            <w:r>
+              <w:rPr>
+                <w:rFonts w:eastAsia="Dotum"/>
+              </w:rPr>
+            </w:r>
+          </w:p>
+        </w:tc>
+        <w:tc>
+          <w:tcPr>
+            <w:tcW w:w="3489" w:type="dxa"/>
+            <w:vMerge w:val="continue"/>
+            <w:tcBorders>
+              <w:top w:val="single" w:sz="2" w:space="0" w:color="000000"/>
+              <w:left w:val="single" w:sz="2" w:space="0" w:color="000000"/>
+              <w:bottom w:val="single" w:sz="2" w:space="0" w:color="000000"/>
+            </w:tcBorders>
+          </w:tcPr>
+          <w:p>
+            <w:pPr>
+              <w:pStyle w:val="Heading4"/>
+              <w:numPr>
+                <w:ilvl w:val="0"/>
+                <w:numId w:val="0"/>
+              </w:numPr>
+              <w:spacing w:before="40" w:after="0"/>
+              <w:ind w:left="0" w:hanging="0"/>
+              <w:jc w:val="center"/>
+              <w:outlineLvl w:val="3"/>
+              <w:rPr>
+                <w:rFonts w:eastAsia="Dotum"/>
+              </w:rPr>
+            </w:pPr>
+            <w:r>
+              <w:rPr>
+                <w:rFonts w:eastAsia="Dotum"/>
+              </w:rPr>
+            </w:r>
+          </w:p>
+        </w:tc>
+        <w:tc>
+          <w:tcPr>
+            <w:tcW w:w="3489" w:type="dxa"/>
+            <w:tcBorders>
+              <w:left w:val="single" w:sz="2" w:space="0" w:color="000000"/>
+              <w:bottom w:val="single" w:sz="2" w:space="0" w:color="000000"/>
+              <w:right w:val="single" w:sz="2" w:space="0" w:color="000000"/>
+            </w:tcBorders>
+          </w:tcPr>
+          <w:p>
+            <w:pPr>
+              <w:pStyle w:val="Heading4"/>
+              <w:numPr>
+                <w:ilvl w:val="0"/>
+                <w:numId w:val="0"/>
+              </w:numPr>
+              <w:spacing w:before="40" w:after="0"/>
+              <w:ind w:left="0" w:hanging="0"/>
+              <w:jc w:val="center"/>
+              <w:outlineLvl w:val="3"/>
+              <w:rPr>
+                <w:rFonts w:eastAsia="Dotum"/>
+              </w:rPr>
+            </w:pPr>
+            <w:r>
+              <w:rPr>
+                <w:rFonts w:eastAsia="Dotum"/>
+              </w:rPr>
+              <w:t>« bay4 »</w:t>
+            </w:r>
+          </w:p>
+        </w:tc>
+      </w:tr>
+      <w:tr>
+        <w:trPr/>
+        <w:tc>
+          <w:tcPr>
+            <w:tcW w:w="3488" w:type="dxa"/>
+            <w:tcBorders>
+              <w:left w:val="single" w:sz="2" w:space="0" w:color="000000"/>
+              <w:bottom w:val="single" w:sz="2" w:space="0" w:color="000000"/>
+            </w:tcBorders>
+          </w:tcPr>
+          <w:p>
+            <w:pPr>
+              <w:pStyle w:val="Heading4"/>
+              <w:numPr>
+                <w:ilvl w:val="0"/>
+                <w:numId w:val="0"/>
+              </w:numPr>
+              <w:spacing w:before="40" w:after="0"/>
+              <w:ind w:left="0" w:hanging="0"/>
+              <w:jc w:val="center"/>
+              <w:outlineLvl w:val="3"/>
+              <w:rPr>
+                <w:rFonts w:eastAsia="Dotum"/>
+              </w:rPr>
+            </w:pPr>
+            <w:r>
+              <w:rPr>
+                <w:rFonts w:eastAsia="Dotum"/>
+              </w:rPr>
+              <w:t>« bay6 »</w:t>
+            </w:r>
+          </w:p>
+        </w:tc>
+        <w:tc>
+          <w:tcPr>
+            <w:tcW w:w="3489" w:type="dxa"/>
+            <w:vMerge w:val="continue"/>
+            <w:tcBorders>
+              <w:top w:val="single" w:sz="2" w:space="0" w:color="000000"/>
+              <w:left w:val="single" w:sz="2" w:space="0" w:color="000000"/>
+              <w:bottom w:val="single" w:sz="2" w:space="0" w:color="000000"/>
+            </w:tcBorders>
+          </w:tcPr>
+          <w:p>
+            <w:pPr>
+              <w:pStyle w:val="Heading4"/>
+              <w:numPr>
+                <w:ilvl w:val="0"/>
+                <w:numId w:val="0"/>
+              </w:numPr>
+              <w:spacing w:before="40" w:after="0"/>
+              <w:ind w:left="0" w:hanging="0"/>
+              <w:jc w:val="center"/>
+              <w:outlineLvl w:val="3"/>
+              <w:rPr>
+                <w:rFonts w:eastAsia="Dotum"/>
+              </w:rPr>
+            </w:pPr>
+            <w:r>
+              <w:rPr>
+                <w:rFonts w:eastAsia="Dotum"/>
+              </w:rPr>
+            </w:r>
+          </w:p>
+        </w:tc>
+        <w:tc>
+          <w:tcPr>
+            <w:tcW w:w="3489" w:type="dxa"/>
+            <w:tcBorders>
+              <w:left w:val="single" w:sz="2" w:space="0" w:color="000000"/>
+              <w:bottom w:val="single" w:sz="2" w:space="0" w:color="000000"/>
+              <w:right w:val="single" w:sz="2" w:space="0" w:color="000000"/>
+            </w:tcBorders>
+          </w:tcPr>
+          <w:p>
+            <w:pPr>
+              <w:pStyle w:val="Heading4"/>
+              <w:numPr>
+                <w:ilvl w:val="0"/>
+                <w:numId w:val="0"/>
+              </w:numPr>
+              <w:spacing w:before="40" w:after="0"/>
+              <w:ind w:left="0" w:hanging="0"/>
+              <w:jc w:val="center"/>
+              <w:outlineLvl w:val="3"/>
+              <w:rPr>
+                <w:rFonts w:eastAsia="Dotum"/>
+              </w:rPr>
+            </w:pPr>
+            <w:r>
+              <w:rPr>
+                <w:rFonts w:eastAsia="Dotum"/>
+              </w:rPr>
+              <w:t>« bay5 »</w:t>
+            </w:r>
+          </w:p>
+        </w:tc>
+      </w:tr>
+    </w:tbl>
     <w:p>
       <w:pPr>
         <w:pStyle w:val="Normal"/>
@@ -2826,6 +3748,7 @@
     <w:rsid w:val="00ef05c7"/>
     <w:pPr>
       <w:widowControl/>
+      <w:suppressAutoHyphens w:val="true"/>
       <w:bidi w:val="0"/>
       <w:spacing w:before="0" w:after="180"/>
       <w:jc w:val="left"/>
@@ -3304,7 +4227,7 @@
     <w:link w:val="BodyTextChar"/>
     <w:rsid w:val="00ef05c7"/>
     <w:pPr>
-      <w:overflowPunct w:val="true"/>
+      <w:overflowPunct w:val="false"/>
       <w:spacing w:before="120" w:after="180"/>
       <w:jc w:val="both"/>
       <w:textAlignment w:val="baseline"/>
@@ -3474,7 +4397,7 @@
     <w:qFormat/>
     <w:rsid w:val="00ef05c7"/>
     <w:pPr>
-      <w:overflowPunct w:val="true"/>
+      <w:overflowPunct w:val="false"/>
       <w:jc w:val="both"/>
       <w:textAlignment w:val="baseline"/>
     </w:pPr>
@@ -3611,7 +4534,7 @@
     <w:qFormat/>
     <w:rsid w:val="00ef05c7"/>
     <w:pPr>
-      <w:overflowPunct w:val="true"/>
+      <w:overflowPunct w:val="false"/>
       <w:spacing w:before="120" w:after="180"/>
       <w:jc w:val="both"/>
       <w:textAlignment w:val="baseline"/>
@@ -4038,6 +4961,7 @@
         <w:tab w:val="left" w:pos="2592" w:leader="none"/>
         <w:tab w:val="left" w:pos="2880" w:leader="none"/>
       </w:tabs>
+      <w:suppressAutoHyphens w:val="true"/>
       <w:bidi w:val="0"/>
       <w:spacing w:before="0" w:after="0"/>
       <w:ind w:right="-4176" w:hanging="0"/>
@@ -5298,6 +6222,7 @@
     <w:rsid w:val="00ef05c7"/>
     <w:pPr>
       <w:widowControl/>
+      <w:suppressAutoHyphens w:val="true"/>
       <w:bidi w:val="0"/>
       <w:spacing w:before="0" w:after="0"/>
       <w:jc w:val="left"/>
@@ -5309,6 +6234,28 @@
       <w:sz w:val="26"/>
       <w:szCs w:val="20"/>
       <w:lang w:val="en-US" w:eastAsia="en-US" w:bidi="ar-SA"/>
+    </w:rPr>
+  </w:style>
+  <w:style w:type="paragraph" w:styleId="TableContents">
+    <w:name w:val="Table Contents"/>
+    <w:basedOn w:val="Normal"/>
+    <w:qFormat/>
+    <w:pPr>
+      <w:suppressLineNumbers/>
+    </w:pPr>
+    <w:rPr/>
+  </w:style>
+  <w:style w:type="paragraph" w:styleId="TableHeading">
+    <w:name w:val="Table Heading"/>
+    <w:basedOn w:val="TableContents"/>
+    <w:qFormat/>
+    <w:pPr>
+      <w:suppressLineNumbers/>
+      <w:jc w:val="center"/>
+    </w:pPr>
+    <w:rPr>
+      <w:b/>
+      <w:bCs/>
     </w:rPr>
   </w:style>
   <w:style w:type="numbering" w:styleId="NoList" w:default="1">

</xml_diff>